<commit_message>
Dodanie pliku z trzecim rozdziałem
</commit_message>
<xml_diff>
--- a/Bibliografia.docx
+++ b/Bibliografia.docx
@@ -138,7 +138,7 @@
           <w:sz w:val="24"/>
           <w:szCs w:val="24"/>
         </w:rPr>
-        <w:t xml:space="preserve">Grabek M., Orłowski S., </w:t>
+        <w:t xml:space="preserve">Colborne G., </w:t>
       </w:r>
       <w:r>
         <w:rPr>
@@ -147,32 +147,15 @@
           <w:sz w:val="24"/>
           <w:szCs w:val="24"/>
         </w:rPr>
-        <w:t>C#, Tworzenie aplikacji sieciowych, Gotowe pr</w:t>
-      </w:r>
-      <w:r>
-        <w:rPr>
-          <w:rFonts w:ascii="Times New Roman" w:hAnsi="Times New Roman" w:cs="Times New Roman"/>
-          <w:sz w:val="24"/>
-          <w:szCs w:val="24"/>
-        </w:rPr>
-        <w:t>ojekty,</w:t>
-      </w:r>
-      <w:r>
-        <w:rPr>
-          <w:rFonts w:ascii="Times New Roman" w:hAnsi="Times New Roman" w:cs="Times New Roman"/>
-          <w:i/>
-          <w:sz w:val="24"/>
-          <w:szCs w:val="24"/>
-        </w:rPr>
-        <w:t xml:space="preserve"> </w:t>
-      </w:r>
-      <w:r>
-        <w:rPr>
-          <w:rFonts w:ascii="Times New Roman" w:hAnsi="Times New Roman" w:cs="Times New Roman"/>
-          <w:sz w:val="24"/>
-          <w:szCs w:val="24"/>
-        </w:rPr>
-        <w:t>Helion, 2012.</w:t>
+        <w:t xml:space="preserve">Prostota i użyteczność, Projektowanie rozwiązań internetowych, mobilnych i interaktywnych, </w:t>
+      </w:r>
+      <w:r>
+        <w:rPr>
+          <w:rFonts w:ascii="Times New Roman" w:hAnsi="Times New Roman" w:cs="Times New Roman"/>
+          <w:sz w:val="24"/>
+          <w:szCs w:val="24"/>
+        </w:rPr>
+        <w:t>Helion, 2011.</w:t>
       </w:r>
     </w:p>
     <w:p>
@@ -190,59 +173,13 @@
           <w:szCs w:val="24"/>
         </w:rPr>
       </w:pPr>
-      <w:proofErr w:type="spellStart"/>
-      <w:r>
-        <w:rPr>
-          <w:rFonts w:ascii="Times New Roman" w:hAnsi="Times New Roman" w:cs="Times New Roman"/>
-          <w:sz w:val="24"/>
-          <w:szCs w:val="24"/>
-        </w:rPr>
-        <w:t>Gagne</w:t>
-      </w:r>
-      <w:proofErr w:type="spellEnd"/>
-      <w:r>
-        <w:rPr>
-          <w:rFonts w:ascii="Times New Roman" w:hAnsi="Times New Roman" w:cs="Times New Roman"/>
-          <w:sz w:val="24"/>
-          <w:szCs w:val="24"/>
-        </w:rPr>
-        <w:t xml:space="preserve"> G., </w:t>
-      </w:r>
-      <w:proofErr w:type="spellStart"/>
-      <w:r>
-        <w:rPr>
-          <w:rFonts w:ascii="Times New Roman" w:hAnsi="Times New Roman" w:cs="Times New Roman"/>
-          <w:sz w:val="24"/>
-          <w:szCs w:val="24"/>
-        </w:rPr>
-        <w:t>Galvin</w:t>
-      </w:r>
-      <w:proofErr w:type="spellEnd"/>
-      <w:r>
-        <w:rPr>
-          <w:rFonts w:ascii="Times New Roman" w:hAnsi="Times New Roman" w:cs="Times New Roman"/>
-          <w:sz w:val="24"/>
-          <w:szCs w:val="24"/>
-        </w:rPr>
-        <w:t xml:space="preserve"> P., </w:t>
-      </w:r>
-      <w:proofErr w:type="spellStart"/>
-      <w:r>
-        <w:rPr>
-          <w:rFonts w:ascii="Times New Roman" w:hAnsi="Times New Roman" w:cs="Times New Roman"/>
-          <w:sz w:val="24"/>
-          <w:szCs w:val="24"/>
-        </w:rPr>
-        <w:t>Silberschatz</w:t>
-      </w:r>
-      <w:proofErr w:type="spellEnd"/>
-      <w:r>
-        <w:rPr>
-          <w:rFonts w:ascii="Times New Roman" w:hAnsi="Times New Roman" w:cs="Times New Roman"/>
-          <w:sz w:val="24"/>
-          <w:szCs w:val="24"/>
-        </w:rPr>
-        <w:t xml:space="preserve"> A., </w:t>
+      <w:r>
+        <w:rPr>
+          <w:rFonts w:ascii="Times New Roman" w:hAnsi="Times New Roman" w:cs="Times New Roman"/>
+          <w:sz w:val="24"/>
+          <w:szCs w:val="24"/>
+        </w:rPr>
+        <w:t xml:space="preserve">Grabek M., Orłowski S., </w:t>
       </w:r>
       <w:r>
         <w:rPr>
@@ -251,15 +188,32 @@
           <w:sz w:val="24"/>
           <w:szCs w:val="24"/>
         </w:rPr>
-        <w:t xml:space="preserve">Podstawy Systemów Operacyjnych, </w:t>
-      </w:r>
-      <w:r>
-        <w:rPr>
-          <w:rFonts w:ascii="Times New Roman" w:hAnsi="Times New Roman" w:cs="Times New Roman"/>
-          <w:sz w:val="24"/>
-          <w:szCs w:val="24"/>
-        </w:rPr>
-        <w:t>Wydawnictwa Naukowo – Techniczne, Warszawa 2005.</w:t>
+        <w:t>C#, Tworzenie aplikacji sieciowych, Gotowe pr</w:t>
+      </w:r>
+      <w:r>
+        <w:rPr>
+          <w:rFonts w:ascii="Times New Roman" w:hAnsi="Times New Roman" w:cs="Times New Roman"/>
+          <w:sz w:val="24"/>
+          <w:szCs w:val="24"/>
+        </w:rPr>
+        <w:t>ojekty,</w:t>
+      </w:r>
+      <w:r>
+        <w:rPr>
+          <w:rFonts w:ascii="Times New Roman" w:hAnsi="Times New Roman" w:cs="Times New Roman"/>
+          <w:i/>
+          <w:sz w:val="24"/>
+          <w:szCs w:val="24"/>
+        </w:rPr>
+        <w:t xml:space="preserve"> </w:t>
+      </w:r>
+      <w:r>
+        <w:rPr>
+          <w:rFonts w:ascii="Times New Roman" w:hAnsi="Times New Roman" w:cs="Times New Roman"/>
+          <w:sz w:val="24"/>
+          <w:szCs w:val="24"/>
+        </w:rPr>
+        <w:t>Helion, 2012.</w:t>
       </w:r>
     </w:p>
     <w:p>
@@ -350,71 +304,15 @@
           <w:sz w:val="24"/>
           <w:szCs w:val="24"/>
         </w:rPr>
-        <w:t xml:space="preserve">WPF 4.5 </w:t>
-      </w:r>
-      <w:proofErr w:type="spellStart"/>
-      <w:r>
-        <w:rPr>
-          <w:rFonts w:ascii="Times New Roman" w:hAnsi="Times New Roman" w:cs="Times New Roman"/>
-          <w:i/>
-          <w:sz w:val="24"/>
-          <w:szCs w:val="24"/>
-        </w:rPr>
-        <w:t>in</w:t>
-      </w:r>
-      <w:proofErr w:type="spellEnd"/>
-      <w:r>
-        <w:rPr>
-          <w:rFonts w:ascii="Times New Roman" w:hAnsi="Times New Roman" w:cs="Times New Roman"/>
-          <w:i/>
-          <w:sz w:val="24"/>
-          <w:szCs w:val="24"/>
-        </w:rPr>
-        <w:t xml:space="preserve"> C# </w:t>
-      </w:r>
-      <w:r>
-        <w:rPr>
-          <w:rFonts w:ascii="Times New Roman" w:hAnsi="Times New Roman" w:cs="Times New Roman"/>
-          <w:sz w:val="24"/>
-          <w:szCs w:val="24"/>
-        </w:rPr>
-        <w:t>[</w:t>
-      </w:r>
-      <w:proofErr w:type="spellStart"/>
-      <w:r>
-        <w:rPr>
-          <w:rFonts w:ascii="Times New Roman" w:hAnsi="Times New Roman" w:cs="Times New Roman"/>
-          <w:sz w:val="24"/>
-          <w:szCs w:val="24"/>
-        </w:rPr>
-        <w:t>online</w:t>
-      </w:r>
-      <w:proofErr w:type="spellEnd"/>
-      <w:r>
-        <w:rPr>
-          <w:rFonts w:ascii="Times New Roman" w:hAnsi="Times New Roman" w:cs="Times New Roman"/>
-          <w:sz w:val="24"/>
-          <w:szCs w:val="24"/>
-        </w:rPr>
-        <w:t xml:space="preserve">], </w:t>
-      </w:r>
-      <w:proofErr w:type="spellStart"/>
-      <w:r>
-        <w:rPr>
-          <w:rFonts w:ascii="Times New Roman" w:hAnsi="Times New Roman" w:cs="Times New Roman"/>
-          <w:sz w:val="24"/>
-          <w:szCs w:val="24"/>
-        </w:rPr>
-        <w:t>Apress</w:t>
-      </w:r>
-      <w:proofErr w:type="spellEnd"/>
-      <w:r>
-        <w:rPr>
-          <w:rFonts w:ascii="Times New Roman" w:hAnsi="Times New Roman" w:cs="Times New Roman"/>
-          <w:sz w:val="24"/>
-          <w:szCs w:val="24"/>
-        </w:rPr>
-        <w:t xml:space="preserve"> [dostęp: 26.10.2015], Dostępny w Internecie: </w:t>
+        <w:t xml:space="preserve">WPF 4.5 in C# </w:t>
+      </w:r>
+      <w:r>
+        <w:rPr>
+          <w:rFonts w:ascii="Times New Roman" w:hAnsi="Times New Roman" w:cs="Times New Roman"/>
+          <w:sz w:val="24"/>
+          <w:szCs w:val="24"/>
+        </w:rPr>
+        <w:t xml:space="preserve">[online], Apress [dostęp: 26.10.2015], Dostępny w Internecie: </w:t>
       </w:r>
       <w:hyperlink r:id="rId5" w:history="1">
         <w:r>
@@ -457,25 +355,7 @@
           <w:sz w:val="24"/>
           <w:szCs w:val="24"/>
         </w:rPr>
-        <w:t xml:space="preserve">Przybyła W., </w:t>
-      </w:r>
-      <w:proofErr w:type="spellStart"/>
-      <w:r>
-        <w:rPr>
-          <w:rFonts w:ascii="Times New Roman" w:hAnsi="Times New Roman" w:cs="Times New Roman"/>
-          <w:sz w:val="24"/>
-          <w:szCs w:val="24"/>
-        </w:rPr>
-        <w:t>Ratalewska</w:t>
-      </w:r>
-      <w:proofErr w:type="spellEnd"/>
-      <w:r>
-        <w:rPr>
-          <w:rFonts w:ascii="Times New Roman" w:hAnsi="Times New Roman" w:cs="Times New Roman"/>
-          <w:sz w:val="24"/>
-          <w:szCs w:val="24"/>
-        </w:rPr>
-        <w:t xml:space="preserve"> M., </w:t>
+        <w:t xml:space="preserve">Przybyła W., Ratalewska M., </w:t>
       </w:r>
       <w:r>
         <w:rPr>
@@ -484,53 +364,15 @@
           <w:sz w:val="24"/>
           <w:szCs w:val="24"/>
         </w:rPr>
-        <w:t xml:space="preserve">Poradnik dla projektujących kursy </w:t>
-      </w:r>
-      <w:proofErr w:type="spellStart"/>
-      <w:r>
-        <w:rPr>
-          <w:rFonts w:ascii="Times New Roman" w:hAnsi="Times New Roman" w:cs="Times New Roman"/>
-          <w:i/>
-          <w:sz w:val="24"/>
-          <w:szCs w:val="24"/>
-        </w:rPr>
-        <w:t>e-learningowe</w:t>
-      </w:r>
-      <w:proofErr w:type="spellEnd"/>
-      <w:r>
-        <w:rPr>
-          <w:rFonts w:ascii="Times New Roman" w:hAnsi="Times New Roman" w:cs="Times New Roman"/>
-          <w:i/>
-          <w:sz w:val="24"/>
-          <w:szCs w:val="24"/>
-        </w:rPr>
-        <w:t xml:space="preserve"> </w:t>
-      </w:r>
-      <w:r>
-        <w:rPr>
-          <w:rFonts w:ascii="Times New Roman" w:hAnsi="Times New Roman" w:cs="Times New Roman"/>
-          <w:sz w:val="24"/>
-          <w:szCs w:val="24"/>
-        </w:rPr>
-        <w:t>[</w:t>
-      </w:r>
-      <w:proofErr w:type="spellStart"/>
-      <w:r>
-        <w:rPr>
-          <w:rFonts w:ascii="Times New Roman" w:hAnsi="Times New Roman" w:cs="Times New Roman"/>
-          <w:sz w:val="24"/>
-          <w:szCs w:val="24"/>
-        </w:rPr>
-        <w:t>online</w:t>
-      </w:r>
-      <w:proofErr w:type="spellEnd"/>
-      <w:r>
-        <w:rPr>
-          <w:rFonts w:ascii="Times New Roman" w:hAnsi="Times New Roman" w:cs="Times New Roman"/>
-          <w:sz w:val="24"/>
-          <w:szCs w:val="24"/>
-        </w:rPr>
-        <w:t xml:space="preserve">], Wydawnictwo Naukowe Instytutu Technologii Eksploatacji – Państwowego Instytutu Badawczego [dostęp: 26.10.2015], Dostępny w Internecie: </w:t>
+        <w:t xml:space="preserve">Poradnik dla projektujących kursy e-learningowe </w:t>
+      </w:r>
+      <w:r>
+        <w:rPr>
+          <w:rFonts w:ascii="Times New Roman" w:hAnsi="Times New Roman" w:cs="Times New Roman"/>
+          <w:sz w:val="24"/>
+          <w:szCs w:val="24"/>
+        </w:rPr>
+        <w:t xml:space="preserve">[online], Wydawnictwo Naukowe Instytutu Technologii Eksploatacji – Państwowego Instytutu Badawczego [dostęp: 26.10.2015], Dostępny w Internecie: </w:t>
       </w:r>
       <w:hyperlink r:id="rId6" w:history="1">
         <w:r>
@@ -669,6 +511,47 @@
       <w:pPr>
         <w:pStyle w:val="Akapitzlist"/>
         <w:numPr>
+          <w:ilvl w:val="1"/>
+          <w:numId w:val="3"/>
+        </w:numPr>
+        <w:spacing w:line="360" w:lineRule="auto"/>
+        <w:jc w:val="both"/>
+        <w:rPr>
+          <w:rFonts w:ascii="Times New Roman" w:hAnsi="Times New Roman" w:cs="Times New Roman"/>
+          <w:sz w:val="24"/>
+          <w:szCs w:val="24"/>
+        </w:rPr>
+      </w:pPr>
+      <w:r>
+        <w:rPr>
+          <w:rFonts w:ascii="Times New Roman" w:hAnsi="Times New Roman" w:cs="Times New Roman"/>
+          <w:sz w:val="24"/>
+          <w:szCs w:val="24"/>
+        </w:rPr>
+        <w:t xml:space="preserve">Tanenbaum A., Wetherall D., </w:t>
+      </w:r>
+      <w:r>
+        <w:rPr>
+          <w:rFonts w:ascii="Times New Roman" w:hAnsi="Times New Roman" w:cs="Times New Roman"/>
+          <w:i/>
+          <w:sz w:val="24"/>
+          <w:szCs w:val="24"/>
+        </w:rPr>
+        <w:t xml:space="preserve">Sieci komputerowe, </w:t>
+      </w:r>
+      <w:r>
+        <w:rPr>
+          <w:rFonts w:ascii="Times New Roman" w:hAnsi="Times New Roman" w:cs="Times New Roman"/>
+          <w:sz w:val="24"/>
+          <w:szCs w:val="24"/>
+        </w:rPr>
+        <w:t xml:space="preserve">Helion, 2012. </w:t>
+      </w:r>
+    </w:p>
+    <w:p>
+      <w:pPr>
+        <w:pStyle w:val="Akapitzlist"/>
+        <w:numPr>
           <w:ilvl w:val="0"/>
           <w:numId w:val="3"/>
         </w:numPr>
@@ -706,25 +589,27 @@
           <w:szCs w:val="24"/>
         </w:rPr>
       </w:pPr>
-      <w:hyperlink r:id="rId7" w:history="1">
-        <w:r>
-          <w:rPr>
-            <w:rStyle w:val="Hipercze"/>
-            <w:rFonts w:ascii="Times New Roman" w:hAnsi="Times New Roman" w:cs="Times New Roman"/>
-            <w:sz w:val="24"/>
-            <w:szCs w:val="24"/>
-          </w:rPr>
-          <w:t>http://www.altcontroldelete.pl/</w:t>
-        </w:r>
-      </w:hyperlink>
-      <w:r>
-        <w:t xml:space="preserve"> </w:t>
-      </w:r>
-      <w:r>
-        <w:t xml:space="preserve"> </w:t>
-      </w:r>
-      <w:r>
-        <w:t xml:space="preserve">  </w:t>
+      <w:r>
+        <w:t>http://www.altcontroldelete.pl/artykuly/konstrukcyjny-wzorzec-projektowy-singleton-implementacja-w-c-/</w:t>
+      </w:r>
+      <w:r>
+        <w:rPr>
+          <w:szCs w:val="24"/>
+        </w:rPr>
+        <w:t xml:space="preserve">, </w:t>
+      </w:r>
+      <w:r>
+        <w:rPr>
+          <w:i/>
+          <w:szCs w:val="24"/>
+        </w:rPr>
+        <w:t>Konstrukcyjny wzorzec projektowy singleton – Implementacja w C#</w:t>
+      </w:r>
+      <w:r>
+        <w:rPr>
+          <w:szCs w:val="24"/>
+        </w:rPr>
+        <w:t>, Jerzy Piechowiak</w:t>
       </w:r>
       <w:r>
         <w:rPr>
@@ -750,7 +635,7 @@
           <w:szCs w:val="24"/>
         </w:rPr>
       </w:pPr>
-      <w:hyperlink r:id="rId8" w:history="1">
+      <w:hyperlink r:id="rId7" w:history="1">
         <w:r>
           <w:rPr>
             <w:rStyle w:val="Hipercze"/>
@@ -791,7 +676,7 @@
           <w:szCs w:val="24"/>
         </w:rPr>
       </w:pPr>
-      <w:hyperlink r:id="rId9" w:history="1">
+      <w:hyperlink r:id="rId8" w:history="1">
         <w:r>
           <w:rPr>
             <w:rStyle w:val="Hipercze"/>
@@ -832,7 +717,7 @@
           <w:szCs w:val="24"/>
         </w:rPr>
       </w:pPr>
-      <w:hyperlink r:id="rId10" w:history="1">
+      <w:hyperlink r:id="rId9" w:history="1">
         <w:r>
           <w:rPr>
             <w:rStyle w:val="Hipercze"/>
@@ -879,7 +764,7 @@
           <w:szCs w:val="24"/>
         </w:rPr>
       </w:pPr>
-      <w:hyperlink r:id="rId11" w:history="1">
+      <w:hyperlink r:id="rId10" w:history="1">
         <w:r>
           <w:rPr>
             <w:rStyle w:val="Hipercze"/>
@@ -920,7 +805,7 @@
           <w:szCs w:val="24"/>
         </w:rPr>
       </w:pPr>
-      <w:hyperlink r:id="rId12" w:history="1">
+      <w:hyperlink r:id="rId11" w:history="1">
         <w:r>
           <w:rPr>
             <w:rStyle w:val="Hipercze"/>
@@ -964,7 +849,7 @@
           <w:szCs w:val="24"/>
         </w:rPr>
       </w:pPr>
-      <w:hyperlink r:id="rId13" w:history="1">
+      <w:hyperlink r:id="rId12" w:history="1">
         <w:r>
           <w:rPr>
             <w:rStyle w:val="Hipercze"/>

</xml_diff>